<commit_message>
learn truflle #metacoin and test and deploy
</commit_message>
<xml_diff>
--- a/docs/progress-report/CE64-41 Progress Report (1).docx
+++ b/docs/progress-report/CE64-41 Progress Report (1).docx
@@ -4,7 +4,7 @@
   <w:body>
     <w:p>
       <w:pPr>
-        <w:pStyle w:val="Heading1"/>
+        <w:pStyle w:val="1"/>
       </w:pPr>
       <w:r>
         <w:rPr>
@@ -94,7 +94,7 @@
     </w:p>
     <w:p>
       <w:pPr>
-        <w:pStyle w:val="ListParagraph"/>
+        <w:pStyle w:val="a0"/>
         <w:numPr>
           <w:ilvl w:val="0"/>
           <w:numId w:val="1"/>
@@ -102,7 +102,7 @@
       </w:pPr>
       <w:r>
         <w:rPr>
-          <w:rStyle w:val="Heading2Char"/>
+          <w:rStyle w:val="20"/>
           <w:rFonts w:hint="cs"/>
           <w:cs/>
         </w:rPr>
@@ -110,13 +110,13 @@
       </w:r>
       <w:r>
         <w:rPr>
-          <w:rStyle w:val="Heading2Char"/>
+          <w:rStyle w:val="20"/>
         </w:rPr>
         <w:t xml:space="preserve"> </w:t>
       </w:r>
       <w:r>
         <w:rPr>
-          <w:rStyle w:val="Heading2Char"/>
+          <w:rStyle w:val="20"/>
           <w:rFonts w:hint="cs"/>
           <w:cs/>
         </w:rPr>
@@ -146,6 +146,12 @@
       <w:r>
         <w:rPr>
           <w:u w:val="dotted"/>
+        </w:rPr>
+        <w:t>Identity and Access Management Distributed Application on Blockchain</w:t>
+      </w:r>
+      <w:r>
+        <w:rPr>
+          <w:u w:val="dotted"/>
           <w:cs/>
         </w:rPr>
         <w:tab/>
@@ -153,8 +159,9 @@
       <w:r>
         <w:rPr>
           <w:u w:val="dotted"/>
-        </w:rPr>
-        <w:t>Identity and Access Management Distributed Application on Blockchain</w:t>
+          <w:cs/>
+        </w:rPr>
+        <w:tab/>
       </w:r>
       <w:r>
         <w:rPr>
@@ -173,24 +180,28 @@
       <w:r>
         <w:rPr>
           <w:u w:val="dotted"/>
+          <w:cs/>
         </w:rPr>
         <w:tab/>
       </w:r>
       <w:r>
         <w:rPr>
           <w:u w:val="dotted"/>
+          <w:cs/>
         </w:rPr>
         <w:tab/>
       </w:r>
       <w:r>
         <w:rPr>
           <w:u w:val="dotted"/>
+          <w:cs/>
         </w:rPr>
         <w:tab/>
       </w:r>
       <w:r>
         <w:rPr>
           <w:u w:val="dotted"/>
+          <w:cs/>
         </w:rPr>
         <w:tab/>
       </w:r>
@@ -198,6 +209,12 @@
         <w:rPr>
           <w:u w:val="dotted"/>
         </w:rPr>
+        <w:t>.</w:t>
+      </w:r>
+      <w:r>
+        <w:rPr>
+          <w:u w:val="dotted"/>
+        </w:rPr>
         <w:tab/>
       </w:r>
       <w:r>
@@ -239,20 +256,13 @@
       <w:r>
         <w:rPr>
           <w:u w:val="dotted"/>
-        </w:rPr>
-        <w:tab/>
-      </w:r>
-      <w:r>
-        <w:rPr>
-          <w:u w:val="dotted"/>
-          <w:cs/>
         </w:rPr>
         <w:tab/>
       </w:r>
     </w:p>
     <w:p>
       <w:pPr>
-        <w:pStyle w:val="Heading2"/>
+        <w:pStyle w:val="2"/>
       </w:pPr>
       <w:r>
         <w:rPr>
@@ -326,7 +336,7 @@
     </w:p>
     <w:p>
       <w:pPr>
-        <w:pStyle w:val="Heading2"/>
+        <w:pStyle w:val="2"/>
       </w:pPr>
       <w:r>
         <w:rPr>
@@ -421,7 +431,7 @@
     </w:p>
     <w:p>
       <w:pPr>
-        <w:pStyle w:val="Heading2"/>
+        <w:pStyle w:val="2"/>
       </w:pPr>
       <w:r>
         <w:rPr>
@@ -440,151 +450,166 @@
     </w:p>
     <w:p>
       <w:pPr>
-        <w:rPr>
-          <w:color w:val="FF0000"/>
-        </w:rPr>
-      </w:pPr>
+        <w:ind w:left="360"/>
+      </w:pPr>
+      <w:r>
+        <w:t>-</w:t>
+      </w:r>
+      <w:r>
+        <w:t xml:space="preserve"> </w:t>
+      </w:r>
+      <w:r>
+        <w:rPr>
+          <w:rFonts w:hint="cs"/>
+          <w:cs/>
+        </w:rPr>
+        <w:t>ศึกษาหาข้อมูล</w:t>
+      </w:r>
+      <w:r>
+        <w:rPr>
+          <w:rFonts w:hint="cs"/>
+          <w:cs/>
+        </w:rPr>
+        <w:t xml:space="preserve">เกี่ยวกับ </w:t>
+      </w:r>
+      <w:r>
+        <w:t>B</w:t>
+      </w:r>
+      <w:r>
+        <w:t xml:space="preserve">lockchain </w:t>
+      </w:r>
+      <w:r>
+        <w:rPr>
+          <w:rFonts w:hint="cs"/>
+          <w:cs/>
+        </w:rPr>
+        <w:t xml:space="preserve">การเขียน </w:t>
+      </w:r>
+      <w:r>
+        <w:t>S</w:t>
+      </w:r>
+      <w:r>
+        <w:t xml:space="preserve">mart </w:t>
+      </w:r>
+      <w:r>
+        <w:t>C</w:t>
+      </w:r>
+      <w:r>
+        <w:t xml:space="preserve">ontract </w:t>
+      </w:r>
+      <w:r>
+        <w:rPr>
+          <w:rFonts w:hint="cs"/>
+          <w:cs/>
+        </w:rPr>
+        <w:t>และ</w:t>
+      </w:r>
+      <w:r>
+        <w:t xml:space="preserve"> </w:t>
+      </w:r>
+      <w:r>
+        <w:t xml:space="preserve">API &amp; Services </w:t>
+      </w:r>
+      <w:r>
+        <w:rPr>
+          <w:rFonts w:hint="cs"/>
+          <w:cs/>
+        </w:rPr>
+        <w:t xml:space="preserve">และ </w:t>
+      </w:r>
+      <w:r>
+        <w:t xml:space="preserve">OAuth </w:t>
+      </w:r>
+      <w:r>
+        <w:rPr>
+          <w:rFonts w:hint="cs"/>
+          <w:cs/>
+        </w:rPr>
+        <w:t>และความปลอดภัยของบริการต่าง ๆ</w:t>
+      </w:r>
+      <w:r>
+        <w:rPr>
+          <w:rFonts w:hint="cs"/>
+          <w:cs/>
+        </w:rPr>
+        <w:t xml:space="preserve"> เพื่อหาเครื่องมือที่จะใช้ในการพัฒนาได้อย่างเหมาะสม</w:t>
+      </w:r>
     </w:p>
     <w:p>
       <w:pPr>
-        <w:pStyle w:val="ListParagraph"/>
-        <w:numPr>
-          <w:ilvl w:val="0"/>
-          <w:numId w:val="2"/>
-        </w:numPr>
-        <w:rPr>
-          <w:color w:val="FF0000"/>
-        </w:rPr>
-      </w:pPr>
-      <w:r>
-        <w:rPr>
-          <w:rFonts w:hint="cs"/>
-          <w:color w:val="FF0000"/>
-          <w:cs/>
-        </w:rPr>
-        <w:t>เขียนบรรยายงานที่ทำในช่วงเวลา</w:t>
-      </w:r>
-      <w:r>
-        <w:rPr>
-          <w:rFonts w:hint="cs"/>
-          <w:color w:val="FF0000"/>
-          <w:cs/>
-        </w:rPr>
-        <w:t xml:space="preserve">ข้อ </w:t>
-      </w:r>
-      <w:r>
-        <w:rPr>
-          <w:color w:val="FF0000"/>
-        </w:rPr>
-        <w:t xml:space="preserve">3 </w:t>
-      </w:r>
-      <w:r>
-        <w:rPr>
-          <w:rFonts w:hint="cs"/>
-          <w:color w:val="FF0000"/>
-          <w:cs/>
-        </w:rPr>
-        <w:t xml:space="preserve">ซึ่งควรสอดคล้องกับ </w:t>
-      </w:r>
-      <w:r>
-        <w:rPr>
-          <w:color w:val="FF0000"/>
-        </w:rPr>
-        <w:t xml:space="preserve">Gantt Chart </w:t>
-      </w:r>
-      <w:r>
-        <w:rPr>
-          <w:rFonts w:hint="cs"/>
-          <w:color w:val="FF0000"/>
-          <w:cs/>
-        </w:rPr>
-        <w:t xml:space="preserve">พร้อมรูปประกอบอย่างน้อย </w:t>
-      </w:r>
-      <w:r>
-        <w:rPr>
-          <w:color w:val="FF0000"/>
-        </w:rPr>
-        <w:t xml:space="preserve">3 </w:t>
-      </w:r>
-      <w:r>
-        <w:rPr>
-          <w:rFonts w:hint="cs"/>
-          <w:color w:val="FF0000"/>
-          <w:cs/>
-        </w:rPr>
-        <w:t xml:space="preserve">รูป </w:t>
+        <w:ind w:left="360"/>
+      </w:pPr>
+      <w:r>
+        <w:t xml:space="preserve">- </w:t>
+      </w:r>
+      <w:r>
+        <w:rPr>
+          <w:rFonts w:hint="cs"/>
+          <w:cs/>
+        </w:rPr>
+        <w:t>พูดคุยกับที่ปรึกษาเพื่อหาแนวทางเพิ่มเติมสำหรับการทำโครงงานเพื่อให้มองเห็นภาพโครงงานโดยรวมชัดเจนมากขึ้นทั้งนี้เมื่อได้มีการพูดคุยกันโดยเห็นภาพตัวโครงงานชัดเจนขึ้นแล้ว ก็ได้มีการแบ่งสเกลงาน เพื่อให้สามารถศึกษาได้อย่างตรงจุดมากยิ่งขึ้น</w:t>
       </w:r>
     </w:p>
     <w:p>
       <w:pPr>
-        <w:pStyle w:val="ListParagraph"/>
-        <w:numPr>
-          <w:ilvl w:val="0"/>
-          <w:numId w:val="2"/>
-        </w:numPr>
-        <w:rPr>
-          <w:color w:val="FF0000"/>
-        </w:rPr>
-      </w:pPr>
-      <w:r>
-        <w:rPr>
-          <w:rFonts w:hint="cs"/>
-          <w:color w:val="FF0000"/>
-          <w:cs/>
-        </w:rPr>
-        <w:t xml:space="preserve">สำหรับรายงานความก้าวหน้าครั้งที่ </w:t>
-      </w:r>
-      <w:r>
-        <w:rPr>
-          <w:color w:val="FF0000"/>
-        </w:rPr>
-        <w:t xml:space="preserve">1 </w:t>
-      </w:r>
-      <w:r>
-        <w:rPr>
-          <w:rFonts w:hint="cs"/>
-          <w:color w:val="FF0000"/>
-          <w:cs/>
-        </w:rPr>
-        <w:t>ให้มีจำนวนคำ</w:t>
-      </w:r>
-      <w:r>
-        <w:rPr>
-          <w:rFonts w:hint="cs"/>
-          <w:color w:val="FF0000"/>
-          <w:cs/>
-        </w:rPr>
-        <w:t>ทั้งรายงาน</w:t>
-      </w:r>
-      <w:r>
-        <w:rPr>
-          <w:rFonts w:hint="cs"/>
-          <w:color w:val="FF0000"/>
-          <w:cs/>
-        </w:rPr>
-        <w:t xml:space="preserve">อย่างน้อย </w:t>
-      </w:r>
-      <w:r>
-        <w:rPr>
-          <w:color w:val="FF0000"/>
-        </w:rPr>
-        <w:t xml:space="preserve">300 </w:t>
-      </w:r>
-      <w:r>
-        <w:rPr>
-          <w:rFonts w:hint="cs"/>
-          <w:color w:val="FF0000"/>
-          <w:cs/>
-        </w:rPr>
-        <w:t>คำ</w:t>
+        <w:ind w:left="360"/>
+      </w:pPr>
+      <w:r>
+        <w:rPr>
+          <w:rFonts w:hint="cs"/>
+          <w:cs/>
+        </w:rPr>
+        <w:t xml:space="preserve">- </w:t>
+      </w:r>
+      <w:r>
+        <w:rPr>
+          <w:rFonts w:hint="cs"/>
+          <w:cs/>
+        </w:rPr>
+        <w:t xml:space="preserve">ได้ทำการสร้าง </w:t>
+      </w:r>
+      <w:r>
+        <w:t xml:space="preserve">GitHub Repository </w:t>
+      </w:r>
+      <w:r>
+        <w:rPr>
+          <w:rFonts w:hint="cs"/>
+          <w:cs/>
+        </w:rPr>
+        <w:t>ขึ้นมาและเพิ่มสมาชิกในโครงงานเข้ามา รวมถึงเพิ่มที่ปรึกษาเข้ามาด้วย</w:t>
       </w:r>
     </w:p>
     <w:p>
       <w:pPr>
-        <w:rPr>
-          <w:color w:val="FF0000"/>
-        </w:rPr>
-      </w:pPr>
+        <w:ind w:left="360"/>
+      </w:pPr>
+      <w:r>
+        <w:t xml:space="preserve">- </w:t>
+      </w:r>
+      <w:r>
+        <w:rPr>
+          <w:rFonts w:hint="cs"/>
+          <w:cs/>
+        </w:rPr>
+        <w:t xml:space="preserve">จัดทำ </w:t>
+      </w:r>
+      <w:r>
+        <w:t xml:space="preserve">Gantt Chart </w:t>
+      </w:r>
+      <w:r>
+        <w:rPr>
+          <w:rFonts w:hint="cs"/>
+          <w:cs/>
+        </w:rPr>
+        <w:t>เพื่อวางแผนการทำงานในการดำเนินงานขั้นต่อไป เพื่อกำหนดระยะเวลาให้ครอบคลุม</w:t>
+      </w:r>
+      <w:r>
+        <w:rPr>
+          <w:rFonts w:hint="cs"/>
+          <w:cs/>
+        </w:rPr>
+        <w:t>กับเนื้องาน</w:t>
+      </w:r>
     </w:p>
     <w:p>
       <w:pPr>
@@ -601,7 +626,7 @@
     </w:p>
     <w:p>
       <w:pPr>
-        <w:pStyle w:val="Heading2"/>
+        <w:pStyle w:val="2"/>
       </w:pPr>
       <w:r>
         <w:rPr>
@@ -629,12 +654,101 @@
     <w:p>
       <w:pPr>
         <w:spacing w:after="0"/>
-      </w:pPr>
+        <w:ind w:left="360"/>
+        <w:rPr>
+          <w:rFonts w:hint="cs"/>
+        </w:rPr>
+      </w:pPr>
+      <w:r>
+        <w:t xml:space="preserve">- </w:t>
+      </w:r>
+      <w:r>
+        <w:rPr>
+          <w:rFonts w:hint="cs"/>
+          <w:cs/>
+        </w:rPr>
+        <w:t xml:space="preserve">ผู้จัดทำยังขาดความรู้ความเข้าใจในด้าน </w:t>
+      </w:r>
+      <w:r>
+        <w:t>Block</w:t>
+      </w:r>
+      <w:r>
+        <w:t>c</w:t>
+      </w:r>
+      <w:r>
+        <w:t xml:space="preserve">hain </w:t>
+      </w:r>
+      <w:r>
+        <w:rPr>
+          <w:rFonts w:hint="cs"/>
+          <w:cs/>
+        </w:rPr>
+        <w:t>มากพอ จึงทำให้การทำงานไปเป็นอย่างล่าช้า</w:t>
+      </w:r>
+      <w:r>
+        <w:rPr>
+          <w:rFonts w:hint="cs"/>
+          <w:cs/>
+        </w:rPr>
+        <w:t xml:space="preserve"> </w:t>
+      </w:r>
+      <w:r>
+        <w:rPr>
+          <w:rFonts w:hint="cs"/>
+          <w:cs/>
+        </w:rPr>
+        <w:t>ผู้จัดทำยังขาดความเข้าในในด้าน</w:t>
+      </w:r>
+      <w:r>
+        <w:t xml:space="preserve"> API &amp; Services</w:t>
+      </w:r>
+      <w:r>
+        <w:t xml:space="preserve"> </w:t>
+      </w:r>
+      <w:r>
+        <w:rPr>
+          <w:rFonts w:hint="cs"/>
+          <w:cs/>
+        </w:rPr>
+        <w:t xml:space="preserve">และ </w:t>
+      </w:r>
+      <w:r>
+        <w:t xml:space="preserve">OAuth </w:t>
+      </w:r>
+      <w:r>
+        <w:rPr>
+          <w:rFonts w:hint="cs"/>
+          <w:cs/>
+        </w:rPr>
+        <w:t>และความปลอดภัยของบริการต่าง ๆ</w:t>
+      </w:r>
+      <w:r>
+        <w:rPr>
+          <w:rFonts w:hint="cs"/>
+          <w:cs/>
+        </w:rPr>
+        <w:t xml:space="preserve"> </w:t>
+      </w:r>
+      <w:r>
+        <w:rPr>
+          <w:rFonts w:hint="cs"/>
+          <w:cs/>
+        </w:rPr>
+        <w:t>จึงได้ศึกษาเพิ่มเติมจากเว็บไซต์ต่างๆ</w:t>
+      </w:r>
     </w:p>
     <w:p>
       <w:pPr>
         <w:spacing w:after="0"/>
-      </w:pPr>
+        <w:ind w:left="360"/>
+      </w:pPr>
+      <w:r>
+        <w:rPr>
+          <w:rFonts w:hint="cs"/>
+          <w:cs/>
+        </w:rPr>
+        <w:t>- รายละเอียดของโครงงานที่ยังไม่มากพอทำให้ยังมีบางหัวข้อที่ยังไม่ชัดเจนพอจึงต้องทำการพูดคุยกันอีกครั้งเพื่อหาแนวทางที่เหมาะสมต่อไป</w:t>
+      </w:r>
     </w:p>
     <w:p>
       <w:pPr>
@@ -643,22 +757,100 @@
     </w:p>
     <w:p>
       <w:pPr>
-        <w:spacing w:after="0"/>
-      </w:pPr>
+        <w:pStyle w:val="2"/>
+      </w:pPr>
+      <w:r>
+        <w:rPr>
+          <w:rFonts w:hint="cs"/>
+          <w:cs/>
+        </w:rPr>
+        <w:t>สิ่งที่จะดำเนินการต่อไป</w:t>
+      </w:r>
     </w:p>
     <w:p>
       <w:pPr>
         <w:spacing w:after="0"/>
       </w:pPr>
+      <w:r>
+        <w:rPr>
+          <w:cs/>
+        </w:rPr>
+        <w:t xml:space="preserve">ศึกษาเครื่องมือที่ใช้พัฒนาตัวโครงงานเพิ่มเติม </w:t>
+      </w:r>
+      <w:r>
+        <w:rPr>
+          <w:rFonts w:hint="cs"/>
+          <w:cs/>
+        </w:rPr>
+        <w:t xml:space="preserve">เพื่อให้การทำงานสามารถทำได้อย่างราบรื่น </w:t>
+      </w:r>
+      <w:r>
+        <w:rPr>
+          <w:cs/>
+        </w:rPr>
+        <w:t xml:space="preserve">ทำการออกแบบโครงร่างของโครงงานขึ้นมา และเริ่มกำหนด </w:t>
+      </w:r>
+      <w:r>
+        <w:t xml:space="preserve">Functional Requirements </w:t>
+      </w:r>
+      <w:r>
+        <w:rPr>
+          <w:cs/>
+        </w:rPr>
+        <w:t xml:space="preserve">กับ </w:t>
+      </w:r>
+      <w:r>
+        <w:t>Non Functional Requirements</w:t>
+      </w:r>
+      <w:r>
+        <w:rPr>
+          <w:rFonts w:hint="cs"/>
+          <w:cs/>
+        </w:rPr>
+        <w:t xml:space="preserve"> </w:t>
+      </w:r>
+      <w:r>
+        <w:rPr>
+          <w:rFonts w:hint="cs"/>
+          <w:cs/>
+        </w:rPr>
+        <w:t xml:space="preserve">ศึกษาเอกสาร </w:t>
+      </w:r>
+      <w:r>
+        <w:t xml:space="preserve">API &amp; Services </w:t>
+      </w:r>
+      <w:r>
+        <w:rPr>
+          <w:rFonts w:hint="cs"/>
+          <w:cs/>
+        </w:rPr>
+        <w:t xml:space="preserve">และ </w:t>
+      </w:r>
+      <w:r>
+        <w:t xml:space="preserve">OAuth </w:t>
+      </w:r>
+      <w:r>
+        <w:rPr>
+          <w:rFonts w:hint="cs"/>
+          <w:cs/>
+        </w:rPr>
+        <w:t>และความปลอดภัยของบริการต่าง ๆ</w:t>
+      </w:r>
     </w:p>
     <w:p>
       <w:pPr>
         <w:spacing w:after="0"/>
+        <w:rPr>
+          <w:u w:val="dotted"/>
+        </w:rPr>
       </w:pPr>
     </w:p>
     <w:p>
       <w:pPr>
         <w:spacing w:after="0"/>
+        <w:rPr>
+          <w:u w:val="dotted"/>
+        </w:rPr>
       </w:pPr>
     </w:p>
     <w:p>
@@ -668,63 +860,7 @@
     </w:p>
     <w:p>
       <w:pPr>
-        <w:pStyle w:val="Heading2"/>
-      </w:pPr>
-      <w:r>
-        <w:rPr>
-          <w:rFonts w:hint="cs"/>
-          <w:cs/>
-        </w:rPr>
-        <w:t>สิ่งที่จะดำเนินการต่อไป</w:t>
-      </w:r>
-    </w:p>
-    <w:p>
-      <w:pPr>
-        <w:spacing w:after="0"/>
-        <w:rPr>
-          <w:u w:val="dotted"/>
-        </w:rPr>
-      </w:pPr>
-    </w:p>
-    <w:p>
-      <w:pPr>
-        <w:spacing w:after="0"/>
-        <w:rPr>
-          <w:u w:val="dotted"/>
-        </w:rPr>
-      </w:pPr>
-    </w:p>
-    <w:p>
-      <w:pPr>
-        <w:spacing w:after="0"/>
-        <w:rPr>
-          <w:u w:val="dotted"/>
-        </w:rPr>
-      </w:pPr>
-    </w:p>
-    <w:p>
-      <w:pPr>
-        <w:spacing w:after="0"/>
-      </w:pPr>
-    </w:p>
-    <w:p>
-      <w:pPr>
-        <w:spacing w:after="0"/>
-      </w:pPr>
-    </w:p>
-    <w:p>
-      <w:pPr>
-        <w:spacing w:after="0"/>
-      </w:pPr>
-    </w:p>
-    <w:p>
-      <w:pPr>
-        <w:spacing w:after="0"/>
-      </w:pPr>
-    </w:p>
-    <w:p>
-      <w:pPr>
-        <w:pStyle w:val="Heading2"/>
+        <w:pStyle w:val="2"/>
       </w:pPr>
       <w:r>
         <w:rPr>
@@ -795,7 +931,6 @@
           <w:placeholder>
             <w:docPart w:val="DefaultPlaceholder_-1854013438"/>
           </w:placeholder>
-          <w:showingPlcHdr/>
           <w:dropDownList>
             <w:listItem w:value="Choose an item."/>
             <w:listItem w:displayText="ดร.ปริญญา เอกปริญญา" w:value="ดร.ปริญญา เอกปริญญา"/>
@@ -832,9 +967,10 @@
         <w:sdtContent>
           <w:r>
             <w:rPr>
-              <w:rStyle w:val="PlaceholderText"/>
+              <w:rFonts w:hint="cs"/>
+              <w:cs/>
             </w:rPr>
-            <w:t>Choose an item.</w:t>
+            <w:t>ดร.ปริญญา เอกปริญญา</w:t>
           </w:r>
         </w:sdtContent>
       </w:sdt>
@@ -845,36 +981,6 @@
         </w:rPr>
         <w:t xml:space="preserve">   </w:t>
       </w:r>
-    </w:p>
-    <w:p/>
-    <w:p>
-      <w:pPr>
-        <w:spacing w:after="0"/>
-        <w:rPr>
-          <w:u w:val="dotted"/>
-        </w:rPr>
-      </w:pPr>
-    </w:p>
-    <w:p>
-      <w:pPr>
-        <w:spacing w:after="0"/>
-        <w:rPr>
-          <w:cs/>
-        </w:rPr>
-      </w:pPr>
-      <w:r>
-        <w:rPr>
-          <w:cs/>
-        </w:rPr>
-        <w:br w:type="page"/>
-      </w:r>
-    </w:p>
-    <w:p>
-      <w:pPr>
-        <w:rPr>
-          <w:u w:val="dotted"/>
-        </w:rPr>
-      </w:pPr>
     </w:p>
     <w:p>
       <w:pPr>
@@ -956,7 +1062,7 @@
     <w:sdtContent>
       <w:p>
         <w:pPr>
-          <w:pStyle w:val="Footer"/>
+          <w:pStyle w:val="a6"/>
           <w:rPr>
             <w:sz w:val="24"/>
             <w:szCs w:val="24"/>
@@ -1149,7 +1255,7 @@
 <w:hdr xmlns:wpc="http://schemas.microsoft.com/office/word/2010/wordprocessingCanvas" xmlns:cx="http://schemas.microsoft.com/office/drawing/2014/chartex" xmlns:cx1="http://schemas.microsoft.com/office/drawing/2015/9/8/chartex" xmlns:cx2="http://schemas.microsoft.com/office/drawing/2015/10/21/chartex" xmlns:cx3="http://schemas.microsoft.com/office/drawing/2016/5/9/chartex" xmlns:cx4="http://schemas.microsoft.com/office/drawing/2016/5/10/chartex" xmlns:cx5="http://schemas.microsoft.com/office/drawing/2016/5/11/chartex" xmlns:cx6="http://schemas.microsoft.com/office/drawing/2016/5/12/chartex" xmlns:cx7="http://schemas.microsoft.com/office/drawing/2016/5/13/chartex" xmlns:cx8="http://schemas.microsoft.com/office/drawing/2016/5/14/chartex" xmlns:mc="http://schemas.openxmlformats.org/markup-compatibility/2006" xmlns:aink="http://schemas.microsoft.com/office/drawing/2016/ink" xmlns:am3d="http://schemas.microsoft.com/office/drawing/2017/model3d" xmlns:o="urn:schemas-microsoft-com:office:office" xmlns:r="http://schemas.openxmlformats.org/officeDocument/2006/relationships" xmlns:m="http://schemas.openxmlformats.org/officeDocument/2006/math" xmlns:v="urn:schemas-microsoft-com:vml" xmlns:wp14="http://schemas.microsoft.com/office/word/2010/wordprocessingDrawing" xmlns:wp="http://schemas.openxmlformats.org/drawingml/2006/wordprocessingDrawing" xmlns:w10="urn:schemas-microsoft-com:office:word" xmlns:w="http://schemas.openxmlformats.org/wordprocessingml/2006/main" xmlns:w14="http://schemas.microsoft.com/office/word/2010/wordml" xmlns:w15="http://schemas.microsoft.com/office/word/2012/wordml" xmlns:w16cex="http://schemas.microsoft.com/office/word/2018/wordml/cex" xmlns:w16cid="http://schemas.microsoft.com/office/word/2016/wordml/cid" xmlns:w16="http://schemas.microsoft.com/office/word/2018/wordml" xmlns:w16sdtdh="http://schemas.microsoft.com/office/word/2020/wordml/sdtdatahash" xmlns:w16se="http://schemas.microsoft.com/office/word/2015/wordml/symex" xmlns:wpg="http://schemas.microsoft.com/office/word/2010/wordprocessingGroup" xmlns:wpi="http://schemas.microsoft.com/office/word/2010/wordprocessingInk" xmlns:wne="http://schemas.microsoft.com/office/word/2006/wordml" xmlns:wps="http://schemas.microsoft.com/office/word/2010/wordprocessingShape" mc:Ignorable="w14 w15 w16se w16cid w16 w16cex w16sdtdh wp14">
   <w:p>
     <w:pPr>
-      <w:pStyle w:val="Footer"/>
+      <w:pStyle w:val="a6"/>
     </w:pPr>
     <w:r>
       <w:rPr>
@@ -1420,7 +1526,7 @@
     <w:lvl w:ilvl="0">
       <w:start w:val="1"/>
       <w:numFmt w:val="decimal"/>
-      <w:pStyle w:val="Heading2"/>
+      <w:pStyle w:val="2"/>
       <w:lvlText w:val="%1."/>
       <w:lvlJc w:val="left"/>
       <w:pPr>
@@ -1907,7 +2013,7 @@
     <w:lsdException w:name="Unresolved Mention" w:semiHidden="1" w:unhideWhenUsed="1"/>
     <w:lsdException w:name="Smart Link" w:semiHidden="1" w:unhideWhenUsed="1"/>
   </w:latentStyles>
-  <w:style w:type="paragraph" w:default="1" w:styleId="Normal">
+  <w:style w:type="paragraph" w:default="1" w:styleId="a">
     <w:name w:val="Normal"/>
     <w:qFormat/>
     <w:rsid w:val="001D0267"/>
@@ -1916,11 +2022,11 @@
       <w:sz w:val="28"/>
     </w:rPr>
   </w:style>
-  <w:style w:type="paragraph" w:styleId="Heading1">
+  <w:style w:type="paragraph" w:styleId="1">
     <w:name w:val="heading 1"/>
-    <w:basedOn w:val="Normal"/>
-    <w:next w:val="Normal"/>
-    <w:link w:val="Heading1Char"/>
+    <w:basedOn w:val="a"/>
+    <w:next w:val="a"/>
+    <w:link w:val="10"/>
     <w:uiPriority w:val="9"/>
     <w:qFormat/>
     <w:rsid w:val="001D0267"/>
@@ -1935,11 +2041,11 @@
       <w:szCs w:val="32"/>
     </w:rPr>
   </w:style>
-  <w:style w:type="paragraph" w:styleId="Heading2">
+  <w:style w:type="paragraph" w:styleId="2">
     <w:name w:val="heading 2"/>
-    <w:basedOn w:val="ListParagraph"/>
-    <w:next w:val="Normal"/>
-    <w:link w:val="Heading2Char"/>
+    <w:basedOn w:val="a0"/>
+    <w:next w:val="a"/>
+    <w:link w:val="20"/>
     <w:uiPriority w:val="9"/>
     <w:unhideWhenUsed/>
     <w:qFormat/>
@@ -1951,13 +2057,13 @@
       <w:outlineLvl w:val="1"/>
     </w:pPr>
   </w:style>
-  <w:style w:type="character" w:default="1" w:styleId="DefaultParagraphFont">
+  <w:style w:type="character" w:default="1" w:styleId="a1">
     <w:name w:val="Default Paragraph Font"/>
     <w:uiPriority w:val="1"/>
     <w:semiHidden/>
     <w:unhideWhenUsed/>
   </w:style>
-  <w:style w:type="table" w:default="1" w:styleId="TableNormal">
+  <w:style w:type="table" w:default="1" w:styleId="a2">
     <w:name w:val="Normal Table"/>
     <w:uiPriority w:val="99"/>
     <w:semiHidden/>
@@ -1972,15 +2078,15 @@
       </w:tblCellMar>
     </w:tblPr>
   </w:style>
-  <w:style w:type="numbering" w:default="1" w:styleId="NoList">
+  <w:style w:type="numbering" w:default="1" w:styleId="a3">
     <w:name w:val="No List"/>
     <w:uiPriority w:val="99"/>
     <w:semiHidden/>
     <w:unhideWhenUsed/>
   </w:style>
-  <w:style w:type="paragraph" w:styleId="ListParagraph">
+  <w:style w:type="paragraph" w:styleId="a0">
     <w:name w:val="List Paragraph"/>
-    <w:basedOn w:val="Normal"/>
+    <w:basedOn w:val="a"/>
     <w:uiPriority w:val="34"/>
     <w:qFormat/>
     <w:rsid w:val="000309C1"/>
@@ -1989,10 +2095,10 @@
       <w:contextualSpacing/>
     </w:pPr>
   </w:style>
-  <w:style w:type="paragraph" w:styleId="Header">
+  <w:style w:type="paragraph" w:styleId="a4">
     <w:name w:val="header"/>
-    <w:basedOn w:val="Normal"/>
-    <w:link w:val="HeaderChar"/>
+    <w:basedOn w:val="a"/>
+    <w:link w:val="a5"/>
     <w:uiPriority w:val="99"/>
     <w:unhideWhenUsed/>
     <w:rsid w:val="00455A20"/>
@@ -2004,17 +2110,17 @@
       <w:spacing w:after="0" w:line="240" w:lineRule="auto"/>
     </w:pPr>
   </w:style>
-  <w:style w:type="character" w:customStyle="1" w:styleId="HeaderChar">
-    <w:name w:val="Header Char"/>
-    <w:basedOn w:val="DefaultParagraphFont"/>
-    <w:link w:val="Header"/>
+  <w:style w:type="character" w:customStyle="1" w:styleId="a5">
+    <w:name w:val="หัวกระดาษ อักขระ"/>
+    <w:basedOn w:val="a1"/>
+    <w:link w:val="a4"/>
     <w:uiPriority w:val="99"/>
     <w:rsid w:val="00455A20"/>
   </w:style>
-  <w:style w:type="paragraph" w:styleId="Footer">
+  <w:style w:type="paragraph" w:styleId="a6">
     <w:name w:val="footer"/>
-    <w:basedOn w:val="Normal"/>
-    <w:link w:val="FooterChar"/>
+    <w:basedOn w:val="a"/>
+    <w:link w:val="a7"/>
     <w:uiPriority w:val="99"/>
     <w:unhideWhenUsed/>
     <w:rsid w:val="00455A20"/>
@@ -2026,16 +2132,16 @@
       <w:spacing w:after="0" w:line="240" w:lineRule="auto"/>
     </w:pPr>
   </w:style>
-  <w:style w:type="character" w:customStyle="1" w:styleId="FooterChar">
-    <w:name w:val="Footer Char"/>
-    <w:basedOn w:val="DefaultParagraphFont"/>
-    <w:link w:val="Footer"/>
+  <w:style w:type="character" w:customStyle="1" w:styleId="a7">
+    <w:name w:val="ท้ายกระดาษ อักขระ"/>
+    <w:basedOn w:val="a1"/>
+    <w:link w:val="a6"/>
     <w:uiPriority w:val="99"/>
     <w:rsid w:val="00455A20"/>
   </w:style>
-  <w:style w:type="character" w:styleId="PlaceholderText">
+  <w:style w:type="character" w:styleId="a8">
     <w:name w:val="Placeholder Text"/>
-    <w:basedOn w:val="DefaultParagraphFont"/>
+    <w:basedOn w:val="a1"/>
     <w:uiPriority w:val="99"/>
     <w:semiHidden/>
     <w:rsid w:val="005F4643"/>
@@ -2043,10 +2149,10 @@
       <w:color w:val="808080"/>
     </w:rPr>
   </w:style>
-  <w:style w:type="character" w:customStyle="1" w:styleId="Heading1Char">
-    <w:name w:val="Heading 1 Char"/>
-    <w:basedOn w:val="DefaultParagraphFont"/>
-    <w:link w:val="Heading1"/>
+  <w:style w:type="character" w:customStyle="1" w:styleId="10">
+    <w:name w:val="หัวเรื่อง 1 อักขระ"/>
+    <w:basedOn w:val="a1"/>
+    <w:link w:val="1"/>
     <w:uiPriority w:val="9"/>
     <w:rsid w:val="001D0267"/>
     <w:rPr>
@@ -2057,10 +2163,10 @@
       <w:szCs w:val="32"/>
     </w:rPr>
   </w:style>
-  <w:style w:type="character" w:customStyle="1" w:styleId="Heading2Char">
-    <w:name w:val="Heading 2 Char"/>
-    <w:basedOn w:val="DefaultParagraphFont"/>
-    <w:link w:val="Heading2"/>
+  <w:style w:type="character" w:customStyle="1" w:styleId="20">
+    <w:name w:val="หัวเรื่อง 2 อักขระ"/>
+    <w:basedOn w:val="a1"/>
+    <w:link w:val="2"/>
     <w:uiPriority w:val="9"/>
     <w:rsid w:val="001D0267"/>
     <w:rPr>
@@ -2093,7 +2199,7 @@
         <w:p>
           <w:r>
             <w:rPr>
-              <w:rStyle w:val="PlaceholderText"/>
+              <w:rStyle w:val="a3"/>
             </w:rPr>
             <w:t>Click or tap to enter a date.</w:t>
           </w:r>
@@ -2119,7 +2225,7 @@
         <w:p>
           <w:r>
             <w:rPr>
-              <w:rStyle w:val="PlaceholderText"/>
+              <w:rStyle w:val="a3"/>
             </w:rPr>
             <w:t>Choose an item.</w:t>
           </w:r>
@@ -2148,7 +2254,7 @@
           </w:pPr>
           <w:r>
             <w:rPr>
-              <w:rStyle w:val="PlaceholderText"/>
+              <w:rStyle w:val="a3"/>
             </w:rPr>
             <w:t>Choose an item.</w:t>
           </w:r>
@@ -2163,7 +2269,7 @@
 <w:fonts xmlns:mc="http://schemas.openxmlformats.org/markup-compatibility/2006" xmlns:r="http://schemas.openxmlformats.org/officeDocument/2006/relationships" xmlns:w="http://schemas.openxmlformats.org/wordprocessingml/2006/main" xmlns:w14="http://schemas.microsoft.com/office/word/2010/wordml" xmlns:w15="http://schemas.microsoft.com/office/word/2012/wordml" xmlns:w16cex="http://schemas.microsoft.com/office/word/2018/wordml/cex" xmlns:w16cid="http://schemas.microsoft.com/office/word/2016/wordml/cid" xmlns:w16="http://schemas.microsoft.com/office/word/2018/wordml" xmlns:w16sdtdh="http://schemas.microsoft.com/office/word/2020/wordml/sdtdatahash" xmlns:w16se="http://schemas.microsoft.com/office/word/2015/wordml/symex" mc:Ignorable="w14 w15 w16se w16cid w16 w16cex w16sdtdh">
   <w:font w:name="Angsana New">
     <w:panose1 w:val="02020603050405020304"/>
-    <w:charset w:val="DE"/>
+    <w:charset w:val="00"/>
     <w:family w:val="roman"/>
     <w:pitch w:val="variable"/>
     <w:sig w:usb0="81000003" w:usb1="00000000" w:usb2="00000000" w:usb3="00000000" w:csb0="00010001" w:csb1="00000000"/>
@@ -2173,33 +2279,33 @@
     <w:charset w:val="00"/>
     <w:family w:val="swiss"/>
     <w:pitch w:val="variable"/>
-    <w:sig w:usb0="E0002AFF" w:usb1="C000ACFF" w:usb2="00000009" w:usb3="00000000" w:csb0="000001FF" w:csb1="00000000"/>
+    <w:sig w:usb0="E10002FF" w:usb1="4000ACFF" w:usb2="00000009" w:usb3="00000000" w:csb0="0000019F" w:csb1="00000000"/>
   </w:font>
   <w:font w:name="Courier New">
     <w:panose1 w:val="02070309020205020404"/>
     <w:charset w:val="00"/>
     <w:family w:val="modern"/>
     <w:pitch w:val="fixed"/>
-    <w:sig w:usb0="E0002EFF" w:usb1="C0007843" w:usb2="00000009" w:usb3="00000000" w:csb0="000001FF" w:csb1="00000000"/>
+    <w:sig w:usb0="E0002AFF" w:usb1="C0007843" w:usb2="00000009" w:usb3="00000000" w:csb0="000001FF" w:csb1="00000000"/>
   </w:font>
   <w:font w:name="Times New Roman">
     <w:panose1 w:val="02020603050405020304"/>
     <w:charset w:val="00"/>
     <w:family w:val="roman"/>
     <w:pitch w:val="variable"/>
-    <w:sig w:usb0="E0002EFF" w:usb1="C000785B" w:usb2="00000009" w:usb3="00000000" w:csb0="000001FF" w:csb1="00000000"/>
+    <w:sig w:usb0="E0002AFF" w:usb1="C0007841" w:usb2="00000009" w:usb3="00000000" w:csb0="000001FF" w:csb1="00000000"/>
   </w:font>
   <w:font w:name="Wingdings">
     <w:panose1 w:val="05000000000000000000"/>
-    <w:charset w:val="4D"/>
-    <w:family w:val="decorative"/>
+    <w:charset w:val="02"/>
+    <w:family w:val="auto"/>
     <w:pitch w:val="variable"/>
-    <w:sig w:usb0="00000003" w:usb1="00000000" w:usb2="00000000" w:usb3="00000000" w:csb0="80000001" w:csb1="00000000"/>
+    <w:sig w:usb0="00000000" w:usb1="10000000" w:usb2="00000000" w:usb3="00000000" w:csb0="80000000" w:csb1="00000000"/>
   </w:font>
   <w:font w:name="Symbol">
     <w:panose1 w:val="05050102010706020507"/>
     <w:charset w:val="02"/>
-    <w:family w:val="decorative"/>
+    <w:family w:val="roman"/>
     <w:pitch w:val="variable"/>
     <w:sig w:usb0="00000000" w:usb1="10000000" w:usb2="00000000" w:usb3="00000000" w:csb0="80000000" w:csb1="00000000"/>
   </w:font>
@@ -2215,7 +2321,7 @@
     <w:charset w:val="00"/>
     <w:family w:val="swiss"/>
     <w:pitch w:val="variable"/>
-    <w:sig w:usb0="E0002AFF" w:usb1="C000247B" w:usb2="00000009" w:usb3="00000000" w:csb0="000001FF" w:csb1="00000000"/>
+    <w:sig w:usb0="A00002EF" w:usb1="4000207B" w:usb2="00000000" w:usb3="00000000" w:csb0="0000019F" w:csb1="00000000"/>
   </w:font>
 </w:fonts>
 </file>
@@ -2238,8 +2344,9 @@
   <w:rsids>
     <w:rsidRoot w:val="0006196B"/>
     <w:rsid w:val="0006196B"/>
-    <w:rsid w:val="00AE6938"/>
-    <w:rsid w:val="00E32160"/>
+    <w:rsid w:val="005F41A6"/>
+    <w:rsid w:val="006A337A"/>
+    <w:rsid w:val="00B9549B"/>
   </w:rsids>
   <m:mathPr>
     <m:mathFont m:val="Cambria Math"/>
@@ -2657,17 +2764,17 @@
     <w:lsdException w:name="Unresolved Mention" w:semiHidden="1" w:unhideWhenUsed="1"/>
     <w:lsdException w:name="Smart Link" w:semiHidden="1" w:unhideWhenUsed="1"/>
   </w:latentStyles>
-  <w:style w:type="paragraph" w:default="1" w:styleId="Normal">
+  <w:style w:type="paragraph" w:default="1" w:styleId="a">
     <w:name w:val="Normal"/>
     <w:qFormat/>
   </w:style>
-  <w:style w:type="character" w:default="1" w:styleId="DefaultParagraphFont">
+  <w:style w:type="character" w:default="1" w:styleId="a0">
     <w:name w:val="Default Paragraph Font"/>
     <w:uiPriority w:val="1"/>
     <w:semiHidden/>
     <w:unhideWhenUsed/>
   </w:style>
-  <w:style w:type="table" w:default="1" w:styleId="TableNormal">
+  <w:style w:type="table" w:default="1" w:styleId="a1">
     <w:name w:val="Normal Table"/>
     <w:uiPriority w:val="99"/>
     <w:semiHidden/>
@@ -2682,15 +2789,15 @@
       </w:tblCellMar>
     </w:tblPr>
   </w:style>
-  <w:style w:type="numbering" w:default="1" w:styleId="NoList">
+  <w:style w:type="numbering" w:default="1" w:styleId="a2">
     <w:name w:val="No List"/>
     <w:uiPriority w:val="99"/>
     <w:semiHidden/>
     <w:unhideWhenUsed/>
   </w:style>
-  <w:style w:type="character" w:styleId="PlaceholderText">
+  <w:style w:type="character" w:styleId="a3">
     <w:name w:val="Placeholder Text"/>
-    <w:basedOn w:val="DefaultParagraphFont"/>
+    <w:basedOn w:val="a0"/>
     <w:uiPriority w:val="99"/>
     <w:semiHidden/>
     <w:rsid w:val="0006196B"/>
@@ -3012,6 +3119,15 @@
 </file>
 
 <file path=customXml/item1.xml><?xml version="1.0" encoding="utf-8"?>
+<?mso-contentType ?>
+<FormTemplates xmlns="http://schemas.microsoft.com/sharepoint/v3/contenttype/forms">
+  <Display>DocumentLibraryForm</Display>
+  <Edit>DocumentLibraryForm</Edit>
+  <New>DocumentLibraryForm</New>
+</FormTemplates>
+</file>
+
+<file path=customXml/item2.xml><?xml version="1.0" encoding="utf-8"?>
 <ct:contentTypeSchema xmlns:ct="http://schemas.microsoft.com/office/2006/metadata/contentType" xmlns:ma="http://schemas.microsoft.com/office/2006/metadata/properties/metaAttributes" ct:_="" ma:_="" ma:contentTypeName="Document" ma:contentTypeID="0x01010016E86685D90AF6469982978613165A33" ma:contentTypeVersion="4" ma:contentTypeDescription="Create a new document." ma:contentTypeScope="" ma:versionID="61af6de60ef52a3b0e97d1ca9b0eb396">
   <xsd:schema xmlns:xsd="http://www.w3.org/2001/XMLSchema" xmlns:xs="http://www.w3.org/2001/XMLSchema" xmlns:p="http://schemas.microsoft.com/office/2006/metadata/properties" xmlns:ns2="42422707-2c3b-442a-b94c-b46689737909" targetNamespace="http://schemas.microsoft.com/office/2006/metadata/properties" ma:root="true" ma:fieldsID="c63448f2e0b6fcf2e02b3c9d191159b9" ns2:_="">
     <xsd:import namespace="42422707-2c3b-442a-b94c-b46689737909"/>
@@ -3157,15 +3273,6 @@
 </ct:contentTypeSchema>
 </file>
 
-<file path=customXml/item2.xml><?xml version="1.0" encoding="utf-8"?>
-<?mso-contentType ?>
-<FormTemplates xmlns="http://schemas.microsoft.com/sharepoint/v3/contenttype/forms">
-  <Display>DocumentLibraryForm</Display>
-  <Edit>DocumentLibraryForm</Edit>
-  <New>DocumentLibraryForm</New>
-</FormTemplates>
-</file>
-
 <file path=customXml/item3.xml><?xml version="1.0" encoding="utf-8"?>
 <p:properties xmlns:p="http://schemas.microsoft.com/office/2006/metadata/properties" xmlns:xsi="http://www.w3.org/2001/XMLSchema-instance" xmlns:pc="http://schemas.microsoft.com/office/infopath/2007/PartnerControls">
   <documentManagement/>
@@ -3173,6 +3280,14 @@
 </file>
 
 <file path=customXml/itemProps1.xml><?xml version="1.0" encoding="utf-8"?>
+<ds:datastoreItem xmlns:ds="http://schemas.openxmlformats.org/officeDocument/2006/customXml" ds:itemID="{EE20C0BC-7DE5-4F7A-8B77-34EDCADDBDDF}">
+  <ds:schemaRefs>
+    <ds:schemaRef ds:uri="http://schemas.microsoft.com/sharepoint/v3/contenttype/forms"/>
+  </ds:schemaRefs>
+</ds:datastoreItem>
+</file>
+
+<file path=customXml/itemProps2.xml><?xml version="1.0" encoding="utf-8"?>
 <ds:datastoreItem xmlns:ds="http://schemas.openxmlformats.org/officeDocument/2006/customXml" ds:itemID="{F7F5551D-DE3C-45F1-88CC-19492B98D809}">
   <ds:schemaRefs>
     <ds:schemaRef ds:uri="http://schemas.microsoft.com/office/2006/metadata/contentType"/>
@@ -3190,14 +3305,6 @@
 </ds:datastoreItem>
 </file>
 
-<file path=customXml/itemProps2.xml><?xml version="1.0" encoding="utf-8"?>
-<ds:datastoreItem xmlns:ds="http://schemas.openxmlformats.org/officeDocument/2006/customXml" ds:itemID="{EE20C0BC-7DE5-4F7A-8B77-34EDCADDBDDF}">
-  <ds:schemaRefs>
-    <ds:schemaRef ds:uri="http://schemas.microsoft.com/sharepoint/v3/contenttype/forms"/>
-  </ds:schemaRefs>
-</ds:datastoreItem>
-</file>
-
 <file path=customXml/itemProps3.xml><?xml version="1.0" encoding="utf-8"?>
 <ds:datastoreItem xmlns:ds="http://schemas.openxmlformats.org/officeDocument/2006/customXml" ds:itemID="{CF6C7B6E-D565-4068-8C0D-6DB1020E83D5}">
   <ds:schemaRefs>

</xml_diff>